<commit_message>
creation du dictionnaire du nb de leaders morts par dpto
</commit_message>
<xml_diff>
--- a/pre_rapport_Arellano.docx
+++ b/pre_rapport_Arellano.docx
@@ -234,7 +234,7 @@
           <w:sz w:val="20"/>
           <w:szCs w:val="20"/>
         </w:rPr>
-        <w:t>l’augmentation</w:t>
+        <w:t>l</w:t>
       </w:r>
       <w:r>
         <w:rPr>
@@ -243,7 +243,16 @@
           <w:sz w:val="20"/>
           <w:szCs w:val="20"/>
         </w:rPr>
-        <w:t xml:space="preserve"> des assassinats des leaders sociaux </w:t>
+        <w:t>e nombre d’</w:t>
+      </w:r>
+      <w:r>
+        <w:rPr>
+          <w:rStyle w:val="Aucun"/>
+          <w:rFonts w:ascii="Century Gothic" w:hAnsi="Century Gothic"/>
+          <w:sz w:val="20"/>
+          <w:szCs w:val="20"/>
+        </w:rPr>
+        <w:t xml:space="preserve">assassinats de leaders sociaux </w:t>
       </w:r>
       <w:r>
         <w:rPr>
@@ -589,7 +598,25 @@
           <w:szCs w:val="20"/>
           <w:lang w:eastAsia="fr-FR"/>
         </w:rPr>
-        <w:t xml:space="preserve">assassinats par région et les </w:t>
+        <w:t>assassinats par région</w:t>
+      </w:r>
+      <w:r>
+        <w:rPr>
+          <w:rFonts w:ascii="Century Gothic" w:eastAsia="Times New Roman" w:hAnsi="Century Gothic" w:cs="Times New Roman"/>
+          <w:sz w:val="20"/>
+          <w:szCs w:val="20"/>
+          <w:lang w:eastAsia="fr-FR"/>
+        </w:rPr>
+        <w:t xml:space="preserve"> en Colombie</w:t>
+      </w:r>
+      <w:r>
+        <w:rPr>
+          <w:rFonts w:ascii="Century Gothic" w:eastAsia="Times New Roman" w:hAnsi="Century Gothic" w:cs="Times New Roman"/>
+          <w:sz w:val="20"/>
+          <w:szCs w:val="20"/>
+          <w:lang w:eastAsia="fr-FR"/>
+        </w:rPr>
+        <w:t xml:space="preserve"> et les </w:t>
       </w:r>
       <w:r>
         <w:rPr>
@@ -832,11 +859,21 @@
       <w:r>
         <w:rPr>
           <w:rFonts w:ascii="Century Gothic" w:eastAsia="Times New Roman" w:hAnsi="Century Gothic" w:cs="Times New Roman"/>
+          <w:b/>
           <w:sz w:val="20"/>
           <w:szCs w:val="20"/>
           <w:lang w:eastAsia="fr-FR"/>
         </w:rPr>
-        <w:t xml:space="preserve">Python et </w:t>
+        <w:t>Python</w:t>
+      </w:r>
+      <w:r>
+        <w:rPr>
+          <w:rFonts w:ascii="Century Gothic" w:eastAsia="Times New Roman" w:hAnsi="Century Gothic" w:cs="Times New Roman"/>
+          <w:sz w:val="20"/>
+          <w:szCs w:val="20"/>
+          <w:lang w:eastAsia="fr-FR"/>
+        </w:rPr>
+        <w:t xml:space="preserve"> et </w:t>
       </w:r>
       <w:proofErr w:type="spellStart"/>
       <w:r>
@@ -1109,6 +1146,9 @@
         </w:tc>
       </w:tr>
       <w:tr>
+        <w:trPr>
+          <w:trHeight w:val="673"/>
+        </w:trPr>
         <w:tc>
           <w:tcPr>
             <w:tcW w:w="3823" w:type="dxa"/>
@@ -1222,12 +1262,99 @@
               <w:rPr>
                 <w:rStyle w:val="Aucun"/>
                 <w:rFonts w:ascii="Century Gothic" w:hAnsi="Century Gothic"/>
-                <w:b/>
                 <w:sz w:val="20"/>
                 <w:szCs w:val="20"/>
                 <w:lang w:val="en-GB"/>
               </w:rPr>
             </w:pPr>
+            <w:proofErr w:type="spellStart"/>
+            <w:r>
+              <w:rPr>
+                <w:rStyle w:val="Aucun"/>
+                <w:rFonts w:ascii="Century Gothic" w:hAnsi="Century Gothic"/>
+                <w:sz w:val="20"/>
+                <w:szCs w:val="20"/>
+                <w:lang w:val="en-GB"/>
+              </w:rPr>
+              <w:t>Limites</w:t>
+            </w:r>
+            <w:proofErr w:type="spellEnd"/>
+            <w:r>
+              <w:rPr>
+                <w:rStyle w:val="Aucun"/>
+                <w:rFonts w:ascii="Century Gothic" w:hAnsi="Century Gothic"/>
+                <w:sz w:val="20"/>
+                <w:szCs w:val="20"/>
+                <w:lang w:val="en-GB"/>
+              </w:rPr>
+              <w:t xml:space="preserve"> </w:t>
+            </w:r>
+            <w:proofErr w:type="spellStart"/>
+            <w:r>
+              <w:rPr>
+                <w:rStyle w:val="Aucun"/>
+                <w:rFonts w:ascii="Century Gothic" w:hAnsi="Century Gothic"/>
+                <w:sz w:val="20"/>
+                <w:szCs w:val="20"/>
+                <w:lang w:val="en-GB"/>
+              </w:rPr>
+              <w:t>administratives</w:t>
+            </w:r>
+            <w:proofErr w:type="spellEnd"/>
+            <w:r>
+              <w:rPr>
+                <w:rStyle w:val="Aucun"/>
+                <w:rFonts w:ascii="Century Gothic" w:hAnsi="Century Gothic"/>
+                <w:sz w:val="20"/>
+                <w:szCs w:val="20"/>
+                <w:lang w:val="en-GB"/>
+              </w:rPr>
+              <w:t xml:space="preserve"> des </w:t>
+            </w:r>
+            <w:proofErr w:type="spellStart"/>
+            <w:r>
+              <w:rPr>
+                <w:rStyle w:val="Aucun"/>
+                <w:rFonts w:ascii="Century Gothic" w:hAnsi="Century Gothic"/>
+                <w:sz w:val="20"/>
+                <w:szCs w:val="20"/>
+                <w:lang w:val="en-GB"/>
+              </w:rPr>
+              <w:t>régions</w:t>
+            </w:r>
+            <w:proofErr w:type="spellEnd"/>
+            <w:r>
+              <w:rPr>
+                <w:rStyle w:val="Aucun"/>
+                <w:rFonts w:ascii="Century Gothic" w:hAnsi="Century Gothic"/>
+                <w:sz w:val="20"/>
+                <w:szCs w:val="20"/>
+                <w:lang w:val="en-GB"/>
+              </w:rPr>
+              <w:t xml:space="preserve"> </w:t>
+            </w:r>
+            <w:proofErr w:type="spellStart"/>
+            <w:r>
+              <w:rPr>
+                <w:rStyle w:val="Aucun"/>
+                <w:rFonts w:ascii="Century Gothic" w:hAnsi="Century Gothic"/>
+                <w:sz w:val="20"/>
+                <w:szCs w:val="20"/>
+                <w:lang w:val="en-GB"/>
+              </w:rPr>
+              <w:t>colombiennes</w:t>
+            </w:r>
+            <w:proofErr w:type="spellEnd"/>
+            <w:r>
+              <w:rPr>
+                <w:rStyle w:val="Aucun"/>
+                <w:rFonts w:ascii="Century Gothic" w:hAnsi="Century Gothic"/>
+                <w:sz w:val="20"/>
+                <w:szCs w:val="20"/>
+                <w:lang w:val="en-GB"/>
+              </w:rPr>
+              <w:t>.</w:t>
+            </w:r>
           </w:p>
         </w:tc>
         <w:tc>
@@ -1244,6 +1371,16 @@
                 <w:lang w:val="en-GB"/>
               </w:rPr>
             </w:pPr>
+            <w:r>
+              <w:rPr>
+                <w:rStyle w:val="Aucun"/>
+                <w:rFonts w:ascii="Century Gothic" w:hAnsi="Century Gothic"/>
+                <w:sz w:val="20"/>
+                <w:szCs w:val="20"/>
+                <w:lang w:val="en-GB"/>
+              </w:rPr>
+              <w:t>https://data.humdata.org/dataset/colombia-administrative-boundaries-levels-0-3</w:t>
+            </w:r>
           </w:p>
         </w:tc>
       </w:tr>
@@ -1986,7 +2123,27 @@
                 <w:szCs w:val="20"/>
                 <w:lang w:eastAsia="fr-FR"/>
               </w:rPr>
-              <w:t xml:space="preserve">Création d'un </w:t>
+              <w:t>Création d'un</w:t>
+            </w:r>
+            <w:r>
+              <w:rPr>
+                <w:rFonts w:ascii="Century Gothic" w:eastAsia="Times New Roman" w:hAnsi="Century Gothic" w:cs="Calibri"/>
+                <w:color w:val="000000"/>
+                <w:sz w:val="20"/>
+                <w:szCs w:val="20"/>
+                <w:lang w:eastAsia="fr-FR"/>
+              </w:rPr>
+              <w:t xml:space="preserve"> projet</w:t>
+            </w:r>
+            <w:r>
+              <w:rPr>
+                <w:rFonts w:ascii="Century Gothic" w:eastAsia="Times New Roman" w:hAnsi="Century Gothic" w:cs="Calibri"/>
+                <w:color w:val="000000"/>
+                <w:sz w:val="20"/>
+                <w:szCs w:val="20"/>
+                <w:lang w:eastAsia="fr-FR"/>
+              </w:rPr>
+              <w:t xml:space="preserve"> </w:t>
             </w:r>
             <w:proofErr w:type="spellStart"/>
             <w:r>
@@ -1999,31 +2156,9 @@
                 <w:szCs w:val="20"/>
                 <w:lang w:eastAsia="fr-FR"/>
               </w:rPr>
-              <w:t>github</w:t>
+              <w:t>Github</w:t>
             </w:r>
             <w:proofErr w:type="spellEnd"/>
-            <w:r>
-              <w:rPr>
-                <w:rFonts w:ascii="Century Gothic" w:eastAsia="Times New Roman" w:hAnsi="Century Gothic" w:cs="Calibri"/>
-                <w:b/>
-                <w:bCs/>
-                <w:color w:val="000000"/>
-                <w:sz w:val="20"/>
-                <w:szCs w:val="20"/>
-                <w:lang w:eastAsia="fr-FR"/>
-              </w:rPr>
-              <w:t xml:space="preserve"> </w:t>
-            </w:r>
-            <w:r>
-              <w:rPr>
-                <w:rFonts w:ascii="Century Gothic" w:eastAsia="Times New Roman" w:hAnsi="Century Gothic" w:cs="Calibri"/>
-                <w:color w:val="000000"/>
-                <w:sz w:val="20"/>
-                <w:szCs w:val="20"/>
-                <w:lang w:eastAsia="fr-FR"/>
-              </w:rPr>
-              <w:t>pour le projet</w:t>
-            </w:r>
           </w:p>
         </w:tc>
         <w:tc>
@@ -2297,27 +2432,29 @@
                 <w:szCs w:val="20"/>
                 <w:lang w:eastAsia="fr-FR"/>
               </w:rPr>
-              <w:t xml:space="preserve"> python</w:t>
-            </w:r>
-            <w:r>
-              <w:rPr>
-                <w:rFonts w:ascii="Century Gothic" w:eastAsia="Times New Roman" w:hAnsi="Century Gothic" w:cs="Calibri"/>
-                <w:color w:val="000000"/>
-                <w:sz w:val="20"/>
-                <w:szCs w:val="20"/>
-                <w:lang w:eastAsia="fr-FR"/>
-              </w:rPr>
-              <w:t xml:space="preserve"> pour interroger la base de </w:t>
-            </w:r>
-            <w:r>
-              <w:rPr>
-                <w:rFonts w:ascii="Century Gothic" w:eastAsia="Times New Roman" w:hAnsi="Century Gothic" w:cs="Calibri"/>
-                <w:color w:val="000000"/>
-                <w:sz w:val="20"/>
-                <w:szCs w:val="20"/>
-                <w:lang w:eastAsia="fr-FR"/>
-              </w:rPr>
-              <w:t>D</w:t>
+              <w:t xml:space="preserve"> P</w:t>
+            </w:r>
+            <w:r>
+              <w:rPr>
+                <w:rFonts w:ascii="Century Gothic" w:eastAsia="Times New Roman" w:hAnsi="Century Gothic" w:cs="Calibri"/>
+                <w:b/>
+                <w:bCs/>
+                <w:color w:val="000000"/>
+                <w:sz w:val="20"/>
+                <w:szCs w:val="20"/>
+                <w:lang w:eastAsia="fr-FR"/>
+              </w:rPr>
+              <w:t>ython</w:t>
+            </w:r>
+            <w:r>
+              <w:rPr>
+                <w:rFonts w:ascii="Century Gothic" w:eastAsia="Times New Roman" w:hAnsi="Century Gothic" w:cs="Calibri"/>
+                <w:color w:val="000000"/>
+                <w:sz w:val="20"/>
+                <w:szCs w:val="20"/>
+                <w:lang w:eastAsia="fr-FR"/>
+              </w:rPr>
+              <w:t xml:space="preserve"> pour transformer et agréger les d</w:t>
             </w:r>
             <w:r>
               <w:rPr>
@@ -2591,7 +2728,17 @@
                 <w:szCs w:val="20"/>
                 <w:lang w:eastAsia="fr-FR"/>
               </w:rPr>
-              <w:t xml:space="preserve">Modification de </w:t>
+              <w:t>Création d’un fichier</w:t>
+            </w:r>
+            <w:r>
+              <w:rPr>
+                <w:rFonts w:ascii="Century Gothic" w:eastAsia="Times New Roman" w:hAnsi="Century Gothic" w:cs="Calibri"/>
+                <w:color w:val="000000"/>
+                <w:sz w:val="20"/>
+                <w:szCs w:val="20"/>
+                <w:lang w:eastAsia="fr-FR"/>
+              </w:rPr>
+              <w:t xml:space="preserve"> </w:t>
             </w:r>
             <w:proofErr w:type="spellStart"/>
             <w:r>
@@ -2887,7 +3034,7 @@
                 <w:szCs w:val="20"/>
                 <w:lang w:eastAsia="fr-FR"/>
               </w:rPr>
-              <w:t xml:space="preserve">Création de </w:t>
+              <w:t xml:space="preserve">Création d’une </w:t>
             </w:r>
             <w:proofErr w:type="spellStart"/>
             <w:r>
@@ -2898,9 +3045,19 @@
                 <w:szCs w:val="20"/>
                 <w:lang w:eastAsia="fr-FR"/>
               </w:rPr>
-              <w:t>WebCarto</w:t>
+              <w:t>WebCarte</w:t>
             </w:r>
             <w:proofErr w:type="spellEnd"/>
+            <w:r>
+              <w:rPr>
+                <w:rFonts w:ascii="Century Gothic" w:eastAsia="Times New Roman" w:hAnsi="Century Gothic" w:cs="Calibri"/>
+                <w:color w:val="000000"/>
+                <w:sz w:val="20"/>
+                <w:szCs w:val="20"/>
+                <w:lang w:eastAsia="fr-FR"/>
+              </w:rPr>
+              <w:t xml:space="preserve"> 3Den utilisant la librairie deck.gl</w:t>
+            </w:r>
             <w:r>
               <w:rPr>
                 <w:rFonts w:ascii="Century Gothic" w:eastAsia="Times New Roman" w:hAnsi="Century Gothic" w:cs="Calibri"/>
@@ -3181,6 +3338,300 @@
         </w:tc>
       </w:tr>
     </w:tbl>
+    <w:tbl>
+      <w:tblPr>
+        <w:tblStyle w:val="Tablaconcuadrcula"/>
+        <w:tblW w:w="0" w:type="auto"/>
+        <w:tblBorders>
+          <w:top w:val="none" w:sz="0" w:space="0" w:color="auto"/>
+          <w:left w:val="none" w:sz="0" w:space="0" w:color="auto"/>
+          <w:bottom w:val="none" w:sz="0" w:space="0" w:color="auto"/>
+          <w:right w:val="none" w:sz="0" w:space="0" w:color="auto"/>
+          <w:insideH w:val="none" w:sz="0" w:space="0" w:color="auto"/>
+          <w:insideV w:val="none" w:sz="0" w:space="0" w:color="auto"/>
+        </w:tblBorders>
+        <w:tblLook w:val="04A0" w:firstRow="1" w:lastRow="0" w:firstColumn="1" w:lastColumn="0" w:noHBand="0" w:noVBand="1"/>
+      </w:tblPr>
+      <w:tblGrid>
+        <w:gridCol w:w="6374"/>
+        <w:gridCol w:w="2688"/>
+      </w:tblGrid>
+      <w:tr>
+        <w:tc>
+          <w:tcPr>
+            <w:tcW w:w="6374" w:type="dxa"/>
+          </w:tcPr>
+          <w:p>
+            <w:pPr>
+              <w:rPr>
+                <w:rStyle w:val="Aucun"/>
+                <w:sz w:val="20"/>
+                <w:szCs w:val="20"/>
+                <w:lang w:val="en-GB"/>
+              </w:rPr>
+            </w:pPr>
+            <w:r>
+              <w:rPr>
+                <w:noProof/>
+                <w:lang w:eastAsia="fr-FR"/>
+              </w:rPr>
+              <w:lastRenderedPageBreak/>
+              <w:drawing>
+                <wp:inline distT="0" distB="0" distL="0" distR="0" wp14:anchorId="2AA98787" wp14:editId="44C10D86">
+                  <wp:extent cx="3904615" cy="2571325"/>
+                  <wp:effectExtent l="0" t="0" r="635" b="635"/>
+                  <wp:docPr id="18" name="Imagen 18"/>
+                  <wp:cNvGraphicFramePr>
+                    <a:graphicFrameLocks xmlns:a="http://schemas.openxmlformats.org/drawingml/2006/main" noChangeAspect="1"/>
+                  </wp:cNvGraphicFramePr>
+                  <a:graphic xmlns:a="http://schemas.openxmlformats.org/drawingml/2006/main">
+                    <a:graphicData uri="http://schemas.openxmlformats.org/drawingml/2006/picture">
+                      <pic:pic xmlns:pic="http://schemas.openxmlformats.org/drawingml/2006/picture">
+                        <pic:nvPicPr>
+                          <pic:cNvPr id="1" name=""/>
+                          <pic:cNvPicPr/>
+                        </pic:nvPicPr>
+                        <pic:blipFill rotWithShape="1">
+                          <a:blip r:embed="rId8"/>
+                          <a:srcRect t="3685" b="13408"/>
+                          <a:stretch/>
+                        </pic:blipFill>
+                        <pic:spPr bwMode="auto">
+                          <a:xfrm>
+                            <a:off x="0" y="0"/>
+                            <a:ext cx="3910205" cy="2575006"/>
+                          </a:xfrm>
+                          <a:prstGeom prst="rect">
+                            <a:avLst/>
+                          </a:prstGeom>
+                          <a:ln>
+                            <a:noFill/>
+                          </a:ln>
+                          <a:extLst>
+                            <a:ext uri="{53640926-AAD7-44D8-BBD7-CCE9431645EC}">
+                              <a14:shadowObscured xmlns:a14="http://schemas.microsoft.com/office/drawing/2010/main"/>
+                            </a:ext>
+                          </a:extLst>
+                        </pic:spPr>
+                      </pic:pic>
+                    </a:graphicData>
+                  </a:graphic>
+                </wp:inline>
+              </w:drawing>
+            </w:r>
+          </w:p>
+        </w:tc>
+        <w:tc>
+          <w:tcPr>
+            <w:tcW w:w="2688" w:type="dxa"/>
+          </w:tcPr>
+          <w:p>
+            <w:pPr>
+              <w:spacing w:after="160" w:line="259" w:lineRule="auto"/>
+              <w:rPr>
+                <w:rStyle w:val="Aucun"/>
+                <w:rFonts w:ascii="Century Gothic" w:hAnsi="Century Gothic"/>
+                <w:sz w:val="20"/>
+                <w:szCs w:val="20"/>
+                <w:lang w:val="en-GB"/>
+              </w:rPr>
+            </w:pPr>
+            <w:proofErr w:type="spellStart"/>
+            <w:r>
+              <w:rPr>
+                <w:rStyle w:val="Aucun"/>
+                <w:rFonts w:ascii="Century Gothic" w:hAnsi="Century Gothic"/>
+                <w:sz w:val="20"/>
+                <w:szCs w:val="20"/>
+                <w:lang w:val="en-GB"/>
+              </w:rPr>
+              <w:t>exe</w:t>
+            </w:r>
+            <w:r>
+              <w:rPr>
+                <w:rStyle w:val="Aucun"/>
+                <w:rFonts w:ascii="Century Gothic" w:hAnsi="Century Gothic"/>
+                <w:sz w:val="20"/>
+                <w:szCs w:val="20"/>
+                <w:lang w:val="en-GB"/>
+              </w:rPr>
+              <w:t>mple</w:t>
+            </w:r>
+            <w:proofErr w:type="spellEnd"/>
+            <w:r>
+              <w:rPr>
+                <w:rStyle w:val="Aucun"/>
+                <w:rFonts w:ascii="Century Gothic" w:hAnsi="Century Gothic"/>
+                <w:sz w:val="20"/>
+                <w:szCs w:val="20"/>
+                <w:lang w:val="en-GB"/>
+              </w:rPr>
+              <w:t xml:space="preserve"> </w:t>
+            </w:r>
+            <w:r>
+              <w:rPr>
+                <w:rStyle w:val="Aucun"/>
+                <w:rFonts w:ascii="Century Gothic" w:hAnsi="Century Gothic"/>
+                <w:sz w:val="20"/>
+                <w:szCs w:val="20"/>
+                <w:lang w:val="en-GB"/>
+              </w:rPr>
+              <w:t xml:space="preserve">de </w:t>
+            </w:r>
+            <w:proofErr w:type="spellStart"/>
+            <w:r>
+              <w:rPr>
+                <w:rStyle w:val="Aucun"/>
+                <w:rFonts w:ascii="Century Gothic" w:hAnsi="Century Gothic"/>
+                <w:sz w:val="20"/>
+                <w:szCs w:val="20"/>
+                <w:lang w:val="en-GB"/>
+              </w:rPr>
+              <w:t>résultat</w:t>
+            </w:r>
+            <w:proofErr w:type="spellEnd"/>
+            <w:r>
+              <w:rPr>
+                <w:rStyle w:val="Aucun"/>
+                <w:rFonts w:ascii="Century Gothic" w:hAnsi="Century Gothic"/>
+                <w:sz w:val="20"/>
+                <w:szCs w:val="20"/>
+                <w:lang w:val="en-GB"/>
+              </w:rPr>
+              <w:t xml:space="preserve"> de</w:t>
+            </w:r>
+            <w:r>
+              <w:rPr>
+                <w:rStyle w:val="Aucun"/>
+                <w:rFonts w:ascii="Century Gothic" w:hAnsi="Century Gothic"/>
+                <w:sz w:val="20"/>
+                <w:szCs w:val="20"/>
+                <w:lang w:val="en-GB"/>
+              </w:rPr>
+              <w:t xml:space="preserve"> web </w:t>
+            </w:r>
+            <w:r>
+              <w:rPr>
+                <w:rStyle w:val="Aucun"/>
+                <w:rFonts w:ascii="Century Gothic" w:hAnsi="Century Gothic"/>
+                <w:sz w:val="20"/>
+                <w:szCs w:val="20"/>
+                <w:lang w:val="en-GB"/>
+              </w:rPr>
+              <w:t>carte</w:t>
+            </w:r>
+          </w:p>
+          <w:p>
+            <w:pPr>
+              <w:spacing w:after="160" w:line="259" w:lineRule="auto"/>
+              <w:rPr>
+                <w:rStyle w:val="Aucun"/>
+                <w:rFonts w:ascii="Century Gothic" w:hAnsi="Century Gothic"/>
+                <w:sz w:val="20"/>
+                <w:szCs w:val="20"/>
+                <w:lang w:val="en-GB"/>
+              </w:rPr>
+            </w:pPr>
+          </w:p>
+          <w:p>
+            <w:pPr>
+              <w:spacing w:after="160" w:line="259" w:lineRule="auto"/>
+              <w:rPr>
+                <w:rStyle w:val="Aucun"/>
+                <w:rFonts w:ascii="Century Gothic" w:hAnsi="Century Gothic"/>
+                <w:sz w:val="20"/>
+                <w:szCs w:val="20"/>
+                <w:lang w:val="en-GB"/>
+              </w:rPr>
+            </w:pPr>
+          </w:p>
+          <w:p>
+            <w:pPr>
+              <w:spacing w:after="160" w:line="259" w:lineRule="auto"/>
+              <w:rPr>
+                <w:rStyle w:val="Aucun"/>
+                <w:rFonts w:ascii="Century Gothic" w:hAnsi="Century Gothic"/>
+                <w:sz w:val="20"/>
+                <w:szCs w:val="20"/>
+                <w:lang w:val="en-GB"/>
+              </w:rPr>
+            </w:pPr>
+          </w:p>
+          <w:p>
+            <w:pPr>
+              <w:spacing w:after="160" w:line="259" w:lineRule="auto"/>
+              <w:rPr>
+                <w:rStyle w:val="Aucun"/>
+                <w:rFonts w:ascii="Century Gothic" w:hAnsi="Century Gothic"/>
+                <w:sz w:val="20"/>
+                <w:szCs w:val="20"/>
+                <w:lang w:val="en-GB"/>
+              </w:rPr>
+            </w:pPr>
+          </w:p>
+          <w:p>
+            <w:pPr>
+              <w:spacing w:after="160" w:line="259" w:lineRule="auto"/>
+              <w:rPr>
+                <w:rStyle w:val="Aucun"/>
+                <w:rFonts w:ascii="Century Gothic" w:hAnsi="Century Gothic"/>
+                <w:sz w:val="20"/>
+                <w:szCs w:val="20"/>
+                <w:lang w:val="en-GB"/>
+              </w:rPr>
+            </w:pPr>
+          </w:p>
+          <w:p>
+            <w:pPr>
+              <w:spacing w:after="160" w:line="259" w:lineRule="auto"/>
+              <w:rPr>
+                <w:rStyle w:val="Aucun"/>
+                <w:rFonts w:ascii="Century Gothic" w:hAnsi="Century Gothic"/>
+                <w:sz w:val="20"/>
+                <w:szCs w:val="20"/>
+                <w:lang w:val="en-GB"/>
+              </w:rPr>
+            </w:pPr>
+          </w:p>
+          <w:p>
+            <w:pPr>
+              <w:spacing w:after="160" w:line="259" w:lineRule="auto"/>
+              <w:rPr>
+                <w:rStyle w:val="Aucun"/>
+                <w:rFonts w:ascii="Century Gothic" w:hAnsi="Century Gothic"/>
+                <w:i/>
+                <w:sz w:val="20"/>
+                <w:szCs w:val="20"/>
+                <w:lang w:val="en-GB"/>
+              </w:rPr>
+            </w:pPr>
+          </w:p>
+          <w:p>
+            <w:pPr>
+              <w:spacing w:after="160" w:line="259" w:lineRule="auto"/>
+              <w:rPr>
+                <w:rStyle w:val="Aucun"/>
+                <w:i/>
+                <w:sz w:val="20"/>
+                <w:szCs w:val="20"/>
+                <w:lang w:val="en-GB"/>
+              </w:rPr>
+            </w:pPr>
+            <w:r>
+              <w:rPr>
+                <w:rStyle w:val="Aucun"/>
+                <w:rFonts w:ascii="Century Gothic" w:hAnsi="Century Gothic"/>
+                <w:i/>
+                <w:sz w:val="18"/>
+                <w:szCs w:val="20"/>
+                <w:lang w:val="en-GB"/>
+              </w:rPr>
+              <w:t>Source : deck.gl</w:t>
+            </w:r>
+          </w:p>
+        </w:tc>
+      </w:tr>
+    </w:tbl>
     <w:p>
       <w:pPr>
         <w:rPr>
@@ -3213,7 +3664,6 @@
           <w:sz w:val="20"/>
           <w:szCs w:val="20"/>
         </w:rPr>
-        <w:lastRenderedPageBreak/>
         <w:t>L</w:t>
       </w:r>
       <w:r>
@@ -3463,18 +3913,12 @@
     <w:p>
       <w:pPr>
         <w:rPr>
-          <w:sz w:val="20"/>
-          <w:szCs w:val="20"/>
-        </w:rPr>
-      </w:pPr>
-    </w:p>
-    <w:p>
-      <w:pPr>
-        <w:rPr>
           <w:rFonts w:ascii="Century Gothic" w:hAnsi="Century Gothic"/>
           <w:b/>
         </w:rPr>
       </w:pPr>
+      <w:bookmarkStart w:id="0" w:name="_GoBack"/>
+      <w:bookmarkEnd w:id="0"/>
       <w:r>
         <w:rPr>
           <w:rFonts w:ascii="Century Gothic" w:hAnsi="Century Gothic"/>
@@ -3499,10 +3943,10 @@
                   <wp:posOffset>147955</wp:posOffset>
                 </wp:positionH>
                 <wp:positionV relativeFrom="paragraph">
-                  <wp:posOffset>6350</wp:posOffset>
+                  <wp:posOffset>7620</wp:posOffset>
                 </wp:positionV>
-                <wp:extent cx="5629275" cy="3686175"/>
-                <wp:effectExtent l="19050" t="0" r="9525" b="28575"/>
+                <wp:extent cx="5629275" cy="3505200"/>
+                <wp:effectExtent l="19050" t="0" r="9525" b="19050"/>
                 <wp:wrapNone/>
                 <wp:docPr id="17" name="Grupo 17"/>
                 <wp:cNvGraphicFramePr/>
@@ -3513,9 +3957,9 @@
                       <wpg:grpSpPr>
                         <a:xfrm>
                           <a:off x="0" y="0"/>
-                          <a:ext cx="5629275" cy="3686175"/>
+                          <a:ext cx="5629275" cy="3505200"/>
                           <a:chOff x="0" y="0"/>
-                          <a:chExt cx="5629275" cy="3686175"/>
+                          <a:chExt cx="5629275" cy="3505200"/>
                         </a:xfrm>
                       </wpg:grpSpPr>
                       <wps:wsp>
@@ -3524,7 +3968,7 @@
                         <wps:spPr>
                           <a:xfrm>
                             <a:off x="0" y="752475"/>
-                            <a:ext cx="5076825" cy="2933700"/>
+                            <a:ext cx="5076825" cy="2752725"/>
                           </a:xfrm>
                           <a:prstGeom prst="rect">
                             <a:avLst/>
@@ -3669,7 +4113,19 @@
                                   <w:szCs w:val="18"/>
                                   <w:lang w:eastAsia="fr-FR"/>
                                 </w:rPr>
-                                <w:t>github</w:t>
+                                <w:t>G</w:t>
+                              </w:r>
+                              <w:r>
+                                <w:rPr>
+                                  <w:rFonts w:ascii="Century Gothic" w:eastAsia="Times New Roman" w:hAnsi="Century Gothic" w:cs="Calibri"/>
+                                  <w:b/>
+                                  <w:bCs/>
+                                  <w:color w:val="000000"/>
+                                  <w:sz w:val="18"/>
+                                  <w:szCs w:val="18"/>
+                                  <w:lang w:eastAsia="fr-FR"/>
+                                </w:rPr>
+                                <w:t>ithub</w:t>
                               </w:r>
                               <w:proofErr w:type="spellEnd"/>
                               <w:r>
@@ -3796,7 +4252,7 @@
                                   <w:szCs w:val="18"/>
                                   <w:lang w:eastAsia="fr-FR"/>
                                 </w:rPr>
-                                <w:t xml:space="preserve"> pour interroger la base de </w:t>
+                                <w:t xml:space="preserve"> pour interroger les</w:t>
                               </w:r>
                               <w:r>
                                 <w:rPr>
@@ -3806,7 +4262,17 @@
                                   <w:szCs w:val="18"/>
                                   <w:lang w:eastAsia="fr-FR"/>
                                 </w:rPr>
-                                <w:t>D</w:t>
+                                <w:t xml:space="preserve"> </w:t>
+                              </w:r>
+                              <w:r>
+                                <w:rPr>
+                                  <w:rFonts w:ascii="Century Gothic" w:eastAsia="Times New Roman" w:hAnsi="Century Gothic" w:cs="Calibri"/>
+                                  <w:color w:val="000000"/>
+                                  <w:sz w:val="18"/>
+                                  <w:szCs w:val="18"/>
+                                  <w:lang w:eastAsia="fr-FR"/>
+                                </w:rPr>
+                                <w:t>d</w:t>
                               </w:r>
                               <w:r>
                                 <w:rPr>
@@ -3982,7 +4448,7 @@
                         <wps:spPr>
                           <a:xfrm>
                             <a:off x="1714500" y="2466975"/>
-                            <a:ext cx="1619250" cy="419100"/>
+                            <a:ext cx="1619250" cy="285750"/>
                           </a:xfrm>
                           <a:prstGeom prst="rect">
                             <a:avLst/>
@@ -4040,8 +4506,8 @@
                         <wps:cNvSpPr txBox="1"/>
                         <wps:spPr>
                           <a:xfrm>
-                            <a:off x="1714500" y="3095625"/>
-                            <a:ext cx="1619250" cy="419100"/>
+                            <a:off x="1714500" y="2981325"/>
+                            <a:ext cx="1619250" cy="323850"/>
                           </a:xfrm>
                           <a:prstGeom prst="rect">
                             <a:avLst/>
@@ -4072,7 +4538,15 @@
                                   <w:sz w:val="18"/>
                                   <w:szCs w:val="18"/>
                                 </w:rPr>
-                                <w:t>Création de la carte web 3D</w:t>
+                                <w:t>C</w:t>
+                              </w:r>
+                              <w:r>
+                                <w:rPr>
+                                  <w:rFonts w:ascii="Century Gothic" w:hAnsi="Century Gothic"/>
+                                  <w:sz w:val="18"/>
+                                  <w:szCs w:val="18"/>
+                                </w:rPr>
+                                <w:t>arte web 3D</w:t>
                               </w:r>
                             </w:p>
                           </w:txbxContent>
@@ -4310,7 +4784,7 @@
                         <wps:cNvCnPr/>
                         <wps:spPr>
                           <a:xfrm>
-                            <a:off x="2514600" y="2886075"/>
+                            <a:off x="2505075" y="2771775"/>
                             <a:ext cx="0" cy="200025"/>
                           </a:xfrm>
                           <a:prstGeom prst="line">
@@ -4336,13 +4810,16 @@
                     </wpg:wgp>
                   </a:graphicData>
                 </a:graphic>
+                <wp14:sizeRelV relativeFrom="margin">
+                  <wp14:pctHeight>0</wp14:pctHeight>
+                </wp14:sizeRelV>
               </wp:anchor>
             </w:drawing>
           </mc:Choice>
-          <mc:Fallback xmlns:w16cid="http://schemas.microsoft.com/office/word/2016/wordml/cid" xmlns:am3d="http://schemas.microsoft.com/office/drawing/2017/model3d" xmlns:aink="http://schemas.microsoft.com/office/drawing/2016/ink" xmlns:cx8="http://schemas.microsoft.com/office/drawing/2016/5/14/chartex" xmlns:cx7="http://schemas.microsoft.com/office/drawing/2016/5/13/chartex" xmlns:cx6="http://schemas.microsoft.com/office/drawing/2016/5/12/chartex" xmlns:cx5="http://schemas.microsoft.com/office/drawing/2016/5/11/chartex" xmlns:cx4="http://schemas.microsoft.com/office/drawing/2016/5/10/chartex" xmlns:cx3="http://schemas.microsoft.com/office/drawing/2016/5/9/chartex" xmlns:cx2="http://schemas.microsoft.com/office/drawing/2015/10/21/chartex" xmlns:cx1="http://schemas.microsoft.com/office/drawing/2015/9/8/chartex">
+          <mc:Fallback>
             <w:pict>
-              <v:group id="Grupo 17" o:spid="_x0000_s1026" style="position:absolute;margin-left:11.65pt;margin-top:.5pt;width:443.25pt;height:290.25pt;z-index:251678720" coordsize="56292,36861" o:gfxdata="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">
-                <v:rect id="Rectángulo 10" o:spid="_x0000_s1027" style="position:absolute;top:7524;width:50768;height:29337;visibility:visible;mso-wrap-style:square;v-text-anchor:middle" o:gfxdata="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" filled="f" strokecolor="#1f4d78 [1604]" strokeweight="2.25pt">
+              <v:group id="Grupo 17" o:spid="_x0000_s1026" style="position:absolute;margin-left:11.65pt;margin-top:.6pt;width:443.25pt;height:276pt;z-index:251678720;mso-height-relative:margin" coordsize="56292,35052" o:gfxdata="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">
+                <v:rect id="Rectángulo 10" o:spid="_x0000_s1027" style="position:absolute;top:7524;width:50768;height:27528;visibility:visible;mso-wrap-style:square;v-text-anchor:middle" o:gfxdata="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" filled="f" strokecolor="#1f4d78 [1604]" strokeweight="2.25pt">
                   <v:stroke dashstyle="dash"/>
                 </v:rect>
                 <v:shapetype id="_x0000_t202" coordsize="21600,21600" o:spt="202" path="m,l,21600r21600,l21600,xe">
@@ -4406,6 +4883,7 @@
                           </w:rPr>
                           <w:t xml:space="preserve">Création d'un </w:t>
                         </w:r>
+                        <w:proofErr w:type="spellStart"/>
                         <w:r>
                           <w:rPr>
                             <w:rFonts w:ascii="Century Gothic" w:eastAsia="Times New Roman" w:hAnsi="Century Gothic" w:cs="Calibri"/>
@@ -4416,7 +4894,32 @@
                             <w:szCs w:val="18"/>
                             <w:lang w:eastAsia="fr-FR"/>
                           </w:rPr>
-                          <w:t xml:space="preserve">github </w:t>
+                          <w:t>G</w:t>
+                        </w:r>
+                        <w:r>
+                          <w:rPr>
+                            <w:rFonts w:ascii="Century Gothic" w:eastAsia="Times New Roman" w:hAnsi="Century Gothic" w:cs="Calibri"/>
+                            <w:b/>
+                            <w:bCs/>
+                            <w:color w:val="000000"/>
+                            <w:sz w:val="18"/>
+                            <w:szCs w:val="18"/>
+                            <w:lang w:eastAsia="fr-FR"/>
+                          </w:rPr>
+                          <w:t>ithub</w:t>
+                        </w:r>
+                        <w:proofErr w:type="spellEnd"/>
+                        <w:r>
+                          <w:rPr>
+                            <w:rFonts w:ascii="Century Gothic" w:eastAsia="Times New Roman" w:hAnsi="Century Gothic" w:cs="Calibri"/>
+                            <w:b/>
+                            <w:bCs/>
+                            <w:color w:val="000000"/>
+                            <w:sz w:val="18"/>
+                            <w:szCs w:val="18"/>
+                            <w:lang w:eastAsia="fr-FR"/>
+                          </w:rPr>
+                          <w:t xml:space="preserve"> </w:t>
                         </w:r>
                         <w:r>
                           <w:rPr>
@@ -4480,7 +4983,7 @@
                             <w:szCs w:val="18"/>
                             <w:lang w:eastAsia="fr-FR"/>
                           </w:rPr>
-                          <w:t xml:space="preserve"> pour interroger la base de </w:t>
+                          <w:t xml:space="preserve"> pour interroger les</w:t>
                         </w:r>
                         <w:r>
                           <w:rPr>
@@ -4490,7 +4993,17 @@
                             <w:szCs w:val="18"/>
                             <w:lang w:eastAsia="fr-FR"/>
                           </w:rPr>
-                          <w:t>D</w:t>
+                          <w:t xml:space="preserve"> </w:t>
+                        </w:r>
+                        <w:r>
+                          <w:rPr>
+                            <w:rFonts w:ascii="Century Gothic" w:eastAsia="Times New Roman" w:hAnsi="Century Gothic" w:cs="Calibri"/>
+                            <w:color w:val="000000"/>
+                            <w:sz w:val="18"/>
+                            <w:szCs w:val="18"/>
+                            <w:lang w:eastAsia="fr-FR"/>
+                          </w:rPr>
+                          <w:t>d</w:t>
                         </w:r>
                         <w:r>
                           <w:rPr>
@@ -4543,8 +5056,20 @@
                             <w:szCs w:val="18"/>
                             <w:lang w:eastAsia="fr-FR"/>
                           </w:rPr>
-                          <w:t>du code pour la webcarte</w:t>
+                          <w:t xml:space="preserve">du code pour la </w:t>
                         </w:r>
+                        <w:proofErr w:type="spellStart"/>
+                        <w:r>
+                          <w:rPr>
+                            <w:rFonts w:ascii="Century Gothic" w:eastAsia="Times New Roman" w:hAnsi="Century Gothic" w:cs="Calibri"/>
+                            <w:color w:val="000000"/>
+                            <w:sz w:val="18"/>
+                            <w:szCs w:val="18"/>
+                            <w:lang w:eastAsia="fr-FR"/>
+                          </w:rPr>
+                          <w:t>webcarte</w:t>
+                        </w:r>
+                        <w:proofErr w:type="spellEnd"/>
                         <w:r>
                           <w:rPr>
                             <w:rFonts w:ascii="Century Gothic" w:eastAsia="Times New Roman" w:hAnsi="Century Gothic" w:cs="Calibri"/>
@@ -4564,8 +5089,45 @@
                             <w:szCs w:val="18"/>
                             <w:lang w:eastAsia="fr-FR"/>
                           </w:rPr>
-                          <w:t>html-css-js</w:t>
+                          <w:t>html-</w:t>
                         </w:r>
+                        <w:proofErr w:type="spellStart"/>
+                        <w:r>
+                          <w:rPr>
+                            <w:rFonts w:ascii="Century Gothic" w:eastAsia="Times New Roman" w:hAnsi="Century Gothic" w:cs="Calibri"/>
+                            <w:b/>
+                            <w:color w:val="000000"/>
+                            <w:sz w:val="18"/>
+                            <w:szCs w:val="18"/>
+                            <w:lang w:eastAsia="fr-FR"/>
+                          </w:rPr>
+                          <w:t>css</w:t>
+                        </w:r>
+                        <w:proofErr w:type="spellEnd"/>
+                        <w:r>
+                          <w:rPr>
+                            <w:rFonts w:ascii="Century Gothic" w:eastAsia="Times New Roman" w:hAnsi="Century Gothic" w:cs="Calibri"/>
+                            <w:b/>
+                            <w:color w:val="000000"/>
+                            <w:sz w:val="18"/>
+                            <w:szCs w:val="18"/>
+                            <w:lang w:eastAsia="fr-FR"/>
+                          </w:rPr>
+                          <w:t>-</w:t>
+                        </w:r>
+                        <w:proofErr w:type="spellStart"/>
+                        <w:r>
+                          <w:rPr>
+                            <w:rFonts w:ascii="Century Gothic" w:eastAsia="Times New Roman" w:hAnsi="Century Gothic" w:cs="Calibri"/>
+                            <w:b/>
+                            <w:color w:val="000000"/>
+                            <w:sz w:val="18"/>
+                            <w:szCs w:val="18"/>
+                            <w:lang w:eastAsia="fr-FR"/>
+                          </w:rPr>
+                          <w:t>js</w:t>
+                        </w:r>
+                        <w:proofErr w:type="spellEnd"/>
                         <w:r>
                           <w:rPr>
                             <w:rFonts w:ascii="Century Gothic" w:eastAsia="Times New Roman" w:hAnsi="Century Gothic" w:cs="Calibri"/>
@@ -4580,7 +5142,41 @@
                     </w:txbxContent>
                   </v:textbox>
                 </v:shape>
-                <v:shape id="Cuadro de texto 7" o:spid="_x0000_s1033" type="#_x0000_t202" style="position:absolute;left:17145;top:24669;width:16192;height:4191;visibility:visible;mso-wrap-style:square;v-text-anchor:top" o:gfxdata="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" fillcolor="white [3201]" strokeweight=".5pt">
+                <v:shape id="Cuadro de texto 7" o:spid="_x0000_s1033" type="#_x0000_t202" style="position:absolute;left:17145;top:24669;width:16192;height:2858;visibility:visible;mso-wrap-style:square;v-text-anchor:top" o:gfxdata="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" fillcolor="white [3201]" strokeweight=".5pt">
+                  <v:textbox>
+                    <w:txbxContent>
+                      <w:p>
+                        <w:pPr>
+                          <w:jc w:val="center"/>
+                          <w:rPr>
+                            <w:rFonts w:ascii="Century Gothic" w:hAnsi="Century Gothic"/>
+                            <w:sz w:val="18"/>
+                            <w:szCs w:val="18"/>
+                          </w:rPr>
+                        </w:pPr>
+                        <w:proofErr w:type="spellStart"/>
+                        <w:r>
+                          <w:rPr>
+                            <w:rFonts w:ascii="Century Gothic" w:hAnsi="Century Gothic"/>
+                            <w:sz w:val="18"/>
+                            <w:szCs w:val="18"/>
+                          </w:rPr>
+                          <w:t>Debug</w:t>
+                        </w:r>
+                        <w:proofErr w:type="spellEnd"/>
+                        <w:r>
+                          <w:rPr>
+                            <w:rFonts w:ascii="Century Gothic" w:hAnsi="Century Gothic"/>
+                            <w:sz w:val="18"/>
+                            <w:szCs w:val="18"/>
+                          </w:rPr>
+                          <w:t xml:space="preserve"> et tests</w:t>
+                        </w:r>
+                      </w:p>
+                    </w:txbxContent>
+                  </v:textbox>
+                </v:shape>
+                <v:shape id="Cuadro de texto 8" o:spid="_x0000_s1034" type="#_x0000_t202" style="position:absolute;left:17145;top:29813;width:16192;height:3238;visibility:visible;mso-wrap-style:square;v-text-anchor:top" o:gfxdata="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" fillcolor="white [3201]" strokeweight=".5pt">
                   <v:textbox>
                     <w:txbxContent>
                       <w:p>
@@ -4598,31 +5194,15 @@
                             <w:sz w:val="18"/>
                             <w:szCs w:val="18"/>
                           </w:rPr>
-                          <w:t>Debug et tests</w:t>
+                          <w:t>C</w:t>
                         </w:r>
-                      </w:p>
-                    </w:txbxContent>
-                  </v:textbox>
-                </v:shape>
-                <v:shape id="Cuadro de texto 8" o:spid="_x0000_s1034" type="#_x0000_t202" style="position:absolute;left:17145;top:30956;width:16192;height:4191;visibility:visible;mso-wrap-style:square;v-text-anchor:top" o:gfxdata="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" fillcolor="white [3201]" strokeweight=".5pt">
-                  <v:textbox>
-                    <w:txbxContent>
-                      <w:p>
-                        <w:pPr>
-                          <w:jc w:val="center"/>
-                          <w:rPr>
-                            <w:rFonts w:ascii="Century Gothic" w:hAnsi="Century Gothic"/>
-                            <w:sz w:val="18"/>
-                            <w:szCs w:val="18"/>
-                          </w:rPr>
-                        </w:pPr>
                         <w:r>
                           <w:rPr>
                             <w:rFonts w:ascii="Century Gothic" w:hAnsi="Century Gothic"/>
                             <w:sz w:val="18"/>
                             <w:szCs w:val="18"/>
                           </w:rPr>
-                          <w:t>Création de la carte web 3D</w:t>
+                          <w:t>arte web 3D</w:t>
                         </w:r>
                       </w:p>
                     </w:txbxContent>
@@ -4662,8 +5242,16 @@
                           <w:rPr>
                             <w:rFonts w:ascii="Century Gothic" w:hAnsi="Century Gothic"/>
                           </w:rPr>
-                          <w:t>Mise à Jour Github</w:t>
+                          <w:t xml:space="preserve">Mise à Jour </w:t>
                         </w:r>
+                        <w:proofErr w:type="spellStart"/>
+                        <w:r>
+                          <w:rPr>
+                            <w:rFonts w:ascii="Century Gothic" w:hAnsi="Century Gothic"/>
+                          </w:rPr>
+                          <w:t>Github</w:t>
+                        </w:r>
+                        <w:proofErr w:type="spellEnd"/>
                       </w:p>
                     </w:txbxContent>
                   </v:textbox>
@@ -4691,7 +5279,7 @@
                 <v:line id="Conector recto 15" o:spid="_x0000_s1040" style="position:absolute;visibility:visible;mso-wrap-style:square" from="24765,22764" to="24765,24765" o:connectortype="straight" o:gfxdata="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" strokecolor="#5b9bd5 [3204]" strokeweight=".5pt">
                   <v:stroke joinstyle="miter"/>
                 </v:line>
-                <v:line id="Conector recto 16" o:spid="_x0000_s1041" style="position:absolute;visibility:visible;mso-wrap-style:square" from="25146,28860" to="25146,30861" o:connectortype="straight" o:gfxdata="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" strokecolor="#5b9bd5 [3204]" strokeweight=".5pt">
+                <v:line id="Conector recto 16" o:spid="_x0000_s1041" style="position:absolute;visibility:visible;mso-wrap-style:square" from="25050,27717" to="25050,29718" o:connectortype="straight" o:gfxdata="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" strokecolor="#5b9bd5 [3204]" strokeweight=".5pt">
                   <v:stroke joinstyle="miter"/>
                 </v:line>
               </v:group>
@@ -4709,15 +5297,8 @@
     <w:p/>
     <w:p/>
     <w:p/>
-    <w:p/>
-    <w:p/>
-    <w:p/>
-    <w:p>
-      <w:bookmarkStart w:id="0" w:name="_GoBack"/>
-      <w:bookmarkEnd w:id="0"/>
-    </w:p>
     <w:sectPr>
-      <w:headerReference w:type="default" r:id="rId8"/>
+      <w:headerReference w:type="default" r:id="rId9"/>
       <w:pgSz w:w="11906" w:h="16838"/>
       <w:pgMar w:top="1417" w:right="1417" w:bottom="1417" w:left="1417" w:header="708" w:footer="708" w:gutter="0"/>
       <w:cols w:space="708"/>
@@ -4883,7 +5464,7 @@
               <w:sz w:val="24"/>
               <w:szCs w:val="24"/>
             </w:rPr>
-            <w:t>le</w:t>
+            <w:t>du</w:t>
           </w:r>
           <w:r>
             <w:rPr>
@@ -6405,7 +6986,7 @@
 </file>
 
 <file path=customXml/itemProps1.xml><?xml version="1.0" encoding="utf-8"?>
-<ds:datastoreItem xmlns:ds="http://schemas.openxmlformats.org/officeDocument/2006/customXml" ds:itemID="{FAB05EF8-01D8-496F-B7E0-3F5B4EE35255}">
+<ds:datastoreItem xmlns:ds="http://schemas.openxmlformats.org/officeDocument/2006/customXml" ds:itemID="{30778904-51D6-4FE7-A22F-6A1D744C77F3}">
   <ds:schemaRefs>
     <ds:schemaRef ds:uri="http://schemas.openxmlformats.org/officeDocument/2006/bibliography"/>
   </ds:schemaRefs>

</xml_diff>